<commit_message>
Updated Project Scope & Camera Details
</commit_message>
<xml_diff>
--- a/camera/camera_Research/cameras_Research.docx
+++ b/camera/camera_Research/cameras_Research.docx
@@ -2,15 +2,369 @@
 <file path=word/document.xml><?xml version="1.0" encoding="utf-8"?>
 <w:document xmlns:wpc="http://schemas.microsoft.com/office/word/2010/wordprocessingCanvas" xmlns:cx="http://schemas.microsoft.com/office/drawing/2014/chartex" xmlns:cx1="http://schemas.microsoft.com/office/drawing/2015/9/8/chartex" xmlns:cx2="http://schemas.microsoft.com/office/drawing/2015/10/21/chartex" xmlns:cx3="http://schemas.microsoft.com/office/drawing/2016/5/9/chartex" xmlns:cx4="http://schemas.microsoft.com/office/drawing/2016/5/10/chartex" xmlns:cx5="http://schemas.microsoft.com/office/drawing/2016/5/11/chartex" xmlns:cx6="http://schemas.microsoft.com/office/drawing/2016/5/12/chartex" xmlns:cx7="http://schemas.microsoft.com/office/drawing/2016/5/13/chartex" xmlns:cx8="http://schemas.microsoft.com/office/drawing/2016/5/14/chartex" xmlns:mc="http://schemas.openxmlformats.org/markup-compatibility/2006" xmlns:aink="http://schemas.microsoft.com/office/drawing/2016/ink" xmlns:am3d="http://schemas.microsoft.com/office/drawing/2017/model3d" xmlns:o="urn:schemas-microsoft-com:office:office" xmlns:oel="http://schemas.microsoft.com/office/2019/extlst" xmlns:r="http://schemas.openxmlformats.org/officeDocument/2006/relationships" xmlns:m="http://schemas.openxmlformats.org/officeDocument/2006/math" xmlns:v="urn:schemas-microsoft-com:vml" xmlns:wp14="http://schemas.microsoft.com/office/word/2010/wordprocessingDrawing" xmlns:wp="http://schemas.openxmlformats.org/drawingml/2006/wordprocessingDrawing" xmlns:w10="urn:schemas-microsoft-com:office:word" xmlns:w="http://schemas.openxmlformats.org/wordprocessingml/2006/main" xmlns:w14="http://schemas.microsoft.com/office/word/2010/wordml" xmlns:w15="http://schemas.microsoft.com/office/word/2012/wordml" xmlns:w16cex="http://schemas.microsoft.com/office/word/2018/wordml/cex" xmlns:w16cid="http://schemas.microsoft.com/office/word/2016/wordml/cid" xmlns:w16="http://schemas.microsoft.com/office/word/2018/wordml" xmlns:w16du="http://schemas.microsoft.com/office/word/2023/wordml/word16du" xmlns:w16sdtdh="http://schemas.microsoft.com/office/word/2020/wordml/sdtdatahash" xmlns:w16sdtfl="http://schemas.microsoft.com/office/word/2024/wordml/sdtformatlock" xmlns:w16se="http://schemas.microsoft.com/office/word/2015/wordml/symex" xmlns:wpg="http://schemas.microsoft.com/office/word/2010/wordprocessingGroup" xmlns:wpi="http://schemas.microsoft.com/office/word/2010/wordprocessingInk" xmlns:wne="http://schemas.microsoft.com/office/word/2006/wordml" xmlns:wps="http://schemas.microsoft.com/office/word/2010/wordprocessingShape" mc:Ignorable="w14 w15 w16se w16cid w16 w16cex w16sdtdh w16sdtfl w16du wp14">
   <w:body>
-    <w:p/>
+    <w:p>
+      <w:pPr>
+        <w:pStyle w:val="Title"/>
+        <w:rPr>
+          <w:lang w:val="en-US"/>
+        </w:rPr>
+      </w:pPr>
+      <w:r>
+        <w:rPr>
+          <w:lang w:val="en-US"/>
+        </w:rPr>
+        <w:t xml:space="preserve">Cameras Research </w:t>
+      </w:r>
+    </w:p>
+    <w:p>
+      <w:pPr>
+        <w:rPr>
+          <w:lang w:val="en-US"/>
+        </w:rPr>
+      </w:pPr>
+    </w:p>
+    <w:p>
+      <w:pPr>
+        <w:pStyle w:val="Heading1"/>
+        <w:rPr>
+          <w:lang w:val="en-US"/>
+        </w:rPr>
+      </w:pPr>
+      <w:r>
+        <w:rPr>
+          <w:lang w:val="en-US"/>
+        </w:rPr>
+        <w:t>Cameras in Self Driving Cars:</w:t>
+      </w:r>
+    </w:p>
+    <w:p>
+      <w:pPr>
+        <w:rPr>
+          <w:b/>
+          <w:bCs/>
+          <w:lang w:val="en-US"/>
+        </w:rPr>
+      </w:pPr>
+      <w:r>
+        <w:rPr>
+          <w:b/>
+          <w:bCs/>
+          <w:lang w:val="en-US"/>
+        </w:rPr>
+        <w:t>Some points:</w:t>
+      </w:r>
+    </w:p>
+    <w:p>
+      <w:pPr>
+        <w:pStyle w:val="ListParagraph"/>
+        <w:numPr>
+          <w:ilvl w:val="0"/>
+          <w:numId w:val="1"/>
+        </w:numPr>
+        <w:rPr>
+          <w:lang w:val="en-US"/>
+        </w:rPr>
+      </w:pPr>
+      <w:r>
+        <w:rPr>
+          <w:lang w:val="en-US"/>
+        </w:rPr>
+        <w:t xml:space="preserve">In cars like Tesla, typically there are 8 cameras which provide </w:t>
+      </w:r>
+      <w:r>
+        <w:rPr>
+          <w:lang w:val="en-US"/>
+        </w:rPr>
+        <w:t>360-degree</w:t>
+      </w:r>
+      <w:r>
+        <w:rPr>
+          <w:lang w:val="en-US"/>
+        </w:rPr>
+        <w:t xml:space="preserve"> visibility at up to 250 meters range. </w:t>
+      </w:r>
+      <w:r>
+        <w:rPr>
+          <w:vertAlign w:val="superscript"/>
+          <w:lang w:val="en-US"/>
+        </w:rPr>
+        <w:t>[1]</w:t>
+      </w:r>
+    </w:p>
+    <w:p>
+      <w:pPr>
+        <w:pStyle w:val="ListParagraph"/>
+        <w:numPr>
+          <w:ilvl w:val="0"/>
+          <w:numId w:val="1"/>
+        </w:numPr>
+        <w:rPr>
+          <w:lang w:val="en-US"/>
+        </w:rPr>
+      </w:pPr>
+      <w:r>
+        <w:rPr>
+          <w:lang w:val="en-US"/>
+        </w:rPr>
+        <w:t>The 8 Cameras are:</w:t>
+      </w:r>
+      <w:r>
+        <w:rPr>
+          <w:vertAlign w:val="superscript"/>
+          <w:lang w:val="en-US"/>
+        </w:rPr>
+        <w:t>[1]</w:t>
+      </w:r>
+    </w:p>
+    <w:p>
+      <w:pPr>
+        <w:pStyle w:val="ListParagraph"/>
+        <w:numPr>
+          <w:ilvl w:val="1"/>
+          <w:numId w:val="1"/>
+        </w:numPr>
+        <w:rPr>
+          <w:lang w:val="en-US"/>
+        </w:rPr>
+      </w:pPr>
+      <w:r>
+        <w:rPr>
+          <w:lang w:val="en-US"/>
+        </w:rPr>
+        <w:t>Wide Forward Camera</w:t>
+      </w:r>
+    </w:p>
+    <w:p>
+      <w:pPr>
+        <w:pStyle w:val="ListParagraph"/>
+        <w:numPr>
+          <w:ilvl w:val="1"/>
+          <w:numId w:val="1"/>
+        </w:numPr>
+        <w:rPr>
+          <w:lang w:val="en-US"/>
+        </w:rPr>
+      </w:pPr>
+      <w:r>
+        <w:rPr>
+          <w:lang w:val="en-US"/>
+        </w:rPr>
+        <w:t>Main Forward Camera</w:t>
+      </w:r>
+    </w:p>
+    <w:p>
+      <w:pPr>
+        <w:pStyle w:val="ListParagraph"/>
+        <w:numPr>
+          <w:ilvl w:val="1"/>
+          <w:numId w:val="1"/>
+        </w:numPr>
+        <w:rPr>
+          <w:lang w:val="en-US"/>
+        </w:rPr>
+      </w:pPr>
+      <w:r>
+        <w:rPr>
+          <w:lang w:val="en-US"/>
+        </w:rPr>
+        <w:t>Narrow Forward Camera</w:t>
+      </w:r>
+    </w:p>
+    <w:p>
+      <w:pPr>
+        <w:pStyle w:val="ListParagraph"/>
+        <w:numPr>
+          <w:ilvl w:val="1"/>
+          <w:numId w:val="1"/>
+        </w:numPr>
+        <w:rPr>
+          <w:lang w:val="en-US"/>
+        </w:rPr>
+      </w:pPr>
+      <w:r>
+        <w:rPr>
+          <w:lang w:val="en-US"/>
+        </w:rPr>
+        <w:t>2 Forward Looking Side Cameras</w:t>
+      </w:r>
+    </w:p>
+    <w:p>
+      <w:pPr>
+        <w:pStyle w:val="ListParagraph"/>
+        <w:numPr>
+          <w:ilvl w:val="1"/>
+          <w:numId w:val="1"/>
+        </w:numPr>
+        <w:rPr>
+          <w:lang w:val="en-US"/>
+        </w:rPr>
+      </w:pPr>
+      <w:r>
+        <w:rPr>
+          <w:lang w:val="en-US"/>
+        </w:rPr>
+        <w:t>2 Rearward Looking Side Cameras</w:t>
+      </w:r>
+    </w:p>
+    <w:p>
+      <w:pPr>
+        <w:pStyle w:val="ListParagraph"/>
+        <w:numPr>
+          <w:ilvl w:val="1"/>
+          <w:numId w:val="1"/>
+        </w:numPr>
+        <w:rPr>
+          <w:lang w:val="en-US"/>
+        </w:rPr>
+      </w:pPr>
+      <w:r>
+        <w:rPr>
+          <w:lang w:val="en-US"/>
+        </w:rPr>
+        <w:t>Rear View Camera</w:t>
+      </w:r>
+    </w:p>
+    <w:p>
+      <w:pPr>
+        <w:pStyle w:val="ListParagraph"/>
+        <w:numPr>
+          <w:ilvl w:val="0"/>
+          <w:numId w:val="1"/>
+        </w:numPr>
+        <w:rPr>
+          <w:lang w:val="en-US"/>
+        </w:rPr>
+      </w:pPr>
+    </w:p>
     <w:sectPr>
       <w:pgSz w:w="11906" w:h="16838"/>
-      <w:pgMar w:top="1440" w:right="1440" w:bottom="1440" w:left="1440" w:header="708" w:footer="708" w:gutter="0"/>
+      <w:pgMar w:top="720" w:right="720" w:bottom="720" w:left="720" w:header="708" w:footer="708" w:gutter="0"/>
       <w:cols w:space="708"/>
       <w:docGrid w:linePitch="360"/>
     </w:sectPr>
   </w:body>
 </w:document>
+</file>
+
+<file path=word/numbering.xml><?xml version="1.0" encoding="utf-8"?>
+<w:numbering xmlns:wpc="http://schemas.microsoft.com/office/word/2010/wordprocessingCanvas" xmlns:cx="http://schemas.microsoft.com/office/drawing/2014/chartex" xmlns:cx1="http://schemas.microsoft.com/office/drawing/2015/9/8/chartex" xmlns:cx2="http://schemas.microsoft.com/office/drawing/2015/10/21/chartex" xmlns:cx3="http://schemas.microsoft.com/office/drawing/2016/5/9/chartex" xmlns:cx4="http://schemas.microsoft.com/office/drawing/2016/5/10/chartex" xmlns:cx5="http://schemas.microsoft.com/office/drawing/2016/5/11/chartex" xmlns:cx6="http://schemas.microsoft.com/office/drawing/2016/5/12/chartex" xmlns:cx7="http://schemas.microsoft.com/office/drawing/2016/5/13/chartex" xmlns:cx8="http://schemas.microsoft.com/office/drawing/2016/5/14/chartex" xmlns:mc="http://schemas.openxmlformats.org/markup-compatibility/2006" xmlns:aink="http://schemas.microsoft.com/office/drawing/2016/ink" xmlns:am3d="http://schemas.microsoft.com/office/drawing/2017/model3d" xmlns:o="urn:schemas-microsoft-com:office:office" xmlns:oel="http://schemas.microsoft.com/office/2019/extlst" xmlns:r="http://schemas.openxmlformats.org/officeDocument/2006/relationships" xmlns:m="http://schemas.openxmlformats.org/officeDocument/2006/math" xmlns:v="urn:schemas-microsoft-com:vml" xmlns:wp14="http://schemas.microsoft.com/office/word/2010/wordprocessingDrawing" xmlns:wp="http://schemas.openxmlformats.org/drawingml/2006/wordprocessingDrawing" xmlns:w10="urn:schemas-microsoft-com:office:word" xmlns:w="http://schemas.openxmlformats.org/wordprocessingml/2006/main" xmlns:w14="http://schemas.microsoft.com/office/word/2010/wordml" xmlns:w15="http://schemas.microsoft.com/office/word/2012/wordml" xmlns:w16cex="http://schemas.microsoft.com/office/word/2018/wordml/cex" xmlns:w16cid="http://schemas.microsoft.com/office/word/2016/wordml/cid" xmlns:w16="http://schemas.microsoft.com/office/word/2018/wordml" xmlns:w16du="http://schemas.microsoft.com/office/word/2023/wordml/word16du" xmlns:w16sdtdh="http://schemas.microsoft.com/office/word/2020/wordml/sdtdatahash" xmlns:w16sdtfl="http://schemas.microsoft.com/office/word/2024/wordml/sdtformatlock" xmlns:w16se="http://schemas.microsoft.com/office/word/2015/wordml/symex" xmlns:wpg="http://schemas.microsoft.com/office/word/2010/wordprocessingGroup" xmlns:wpi="http://schemas.microsoft.com/office/word/2010/wordprocessingInk" xmlns:wne="http://schemas.microsoft.com/office/word/2006/wordml" xmlns:wps="http://schemas.microsoft.com/office/word/2010/wordprocessingShape" mc:Ignorable="w14 w15 w16se w16cid w16 w16cex w16sdtdh w16sdtfl w16du wp14">
+  <w:abstractNum w:abstractNumId="0" w15:restartNumberingAfterBreak="0">
+    <w:nsid w:val="7F53762C"/>
+    <w:multiLevelType w:val="hybridMultilevel"/>
+    <w:tmpl w:val="6CAC7D1A"/>
+    <w:lvl w:ilvl="0" w:tplc="08090001">
+      <w:start w:val="1"/>
+      <w:numFmt w:val="bullet"/>
+      <w:lvlText w:val=""/>
+      <w:lvlJc w:val="left"/>
+      <w:pPr>
+        <w:ind w:left="450" w:hanging="360"/>
+      </w:pPr>
+      <w:rPr>
+        <w:rFonts w:ascii="Symbol" w:hAnsi="Symbol" w:hint="default"/>
+      </w:rPr>
+    </w:lvl>
+    <w:lvl w:ilvl="1" w:tplc="08090003">
+      <w:start w:val="1"/>
+      <w:numFmt w:val="bullet"/>
+      <w:lvlText w:val="o"/>
+      <w:lvlJc w:val="left"/>
+      <w:pPr>
+        <w:ind w:left="810" w:hanging="360"/>
+      </w:pPr>
+      <w:rPr>
+        <w:rFonts w:ascii="Courier New" w:hAnsi="Courier New" w:cs="Courier New" w:hint="default"/>
+      </w:rPr>
+    </w:lvl>
+    <w:lvl w:ilvl="2" w:tplc="08090005">
+      <w:start w:val="1"/>
+      <w:numFmt w:val="bullet"/>
+      <w:lvlText w:val=""/>
+      <w:lvlJc w:val="left"/>
+      <w:pPr>
+        <w:ind w:left="1890" w:hanging="360"/>
+      </w:pPr>
+      <w:rPr>
+        <w:rFonts w:ascii="Wingdings" w:hAnsi="Wingdings" w:hint="default"/>
+      </w:rPr>
+    </w:lvl>
+    <w:lvl w:ilvl="3" w:tplc="08090001" w:tentative="1">
+      <w:start w:val="1"/>
+      <w:numFmt w:val="bullet"/>
+      <w:lvlText w:val=""/>
+      <w:lvlJc w:val="left"/>
+      <w:pPr>
+        <w:ind w:left="2610" w:hanging="360"/>
+      </w:pPr>
+      <w:rPr>
+        <w:rFonts w:ascii="Symbol" w:hAnsi="Symbol" w:hint="default"/>
+      </w:rPr>
+    </w:lvl>
+    <w:lvl w:ilvl="4" w:tplc="08090003" w:tentative="1">
+      <w:start w:val="1"/>
+      <w:numFmt w:val="bullet"/>
+      <w:lvlText w:val="o"/>
+      <w:lvlJc w:val="left"/>
+      <w:pPr>
+        <w:ind w:left="3330" w:hanging="360"/>
+      </w:pPr>
+      <w:rPr>
+        <w:rFonts w:ascii="Courier New" w:hAnsi="Courier New" w:cs="Courier New" w:hint="default"/>
+      </w:rPr>
+    </w:lvl>
+    <w:lvl w:ilvl="5" w:tplc="08090005" w:tentative="1">
+      <w:start w:val="1"/>
+      <w:numFmt w:val="bullet"/>
+      <w:lvlText w:val=""/>
+      <w:lvlJc w:val="left"/>
+      <w:pPr>
+        <w:ind w:left="4050" w:hanging="360"/>
+      </w:pPr>
+      <w:rPr>
+        <w:rFonts w:ascii="Wingdings" w:hAnsi="Wingdings" w:hint="default"/>
+      </w:rPr>
+    </w:lvl>
+    <w:lvl w:ilvl="6" w:tplc="08090001" w:tentative="1">
+      <w:start w:val="1"/>
+      <w:numFmt w:val="bullet"/>
+      <w:lvlText w:val=""/>
+      <w:lvlJc w:val="left"/>
+      <w:pPr>
+        <w:ind w:left="4770" w:hanging="360"/>
+      </w:pPr>
+      <w:rPr>
+        <w:rFonts w:ascii="Symbol" w:hAnsi="Symbol" w:hint="default"/>
+      </w:rPr>
+    </w:lvl>
+    <w:lvl w:ilvl="7" w:tplc="08090003" w:tentative="1">
+      <w:start w:val="1"/>
+      <w:numFmt w:val="bullet"/>
+      <w:lvlText w:val="o"/>
+      <w:lvlJc w:val="left"/>
+      <w:pPr>
+        <w:ind w:left="5490" w:hanging="360"/>
+      </w:pPr>
+      <w:rPr>
+        <w:rFonts w:ascii="Courier New" w:hAnsi="Courier New" w:cs="Courier New" w:hint="default"/>
+      </w:rPr>
+    </w:lvl>
+    <w:lvl w:ilvl="8" w:tplc="08090005" w:tentative="1">
+      <w:start w:val="1"/>
+      <w:numFmt w:val="bullet"/>
+      <w:lvlText w:val=""/>
+      <w:lvlJc w:val="left"/>
+      <w:pPr>
+        <w:ind w:left="6210" w:hanging="360"/>
+      </w:pPr>
+      <w:rPr>
+        <w:rFonts w:ascii="Wingdings" w:hAnsi="Wingdings" w:hint="default"/>
+      </w:rPr>
+    </w:lvl>
+  </w:abstractNum>
+  <w:num w:numId="1" w16cid:durableId="339703051">
+    <w:abstractNumId w:val="0"/>
+  </w:num>
+</w:numbering>
 </file>
 
 <file path=word/styles.xml><?xml version="1.0" encoding="utf-8"?>
@@ -409,15 +763,20 @@
   <w:style w:type="paragraph" w:default="1" w:styleId="Normal">
     <w:name w:val="Normal"/>
     <w:qFormat/>
+    <w:rsid w:val="008B5048"/>
+    <w:rPr>
+      <w:rFonts w:ascii="Calibri" w:hAnsi="Calibri"/>
+    </w:rPr>
   </w:style>
   <w:style w:type="paragraph" w:styleId="Heading1">
     <w:name w:val="heading 1"/>
     <w:basedOn w:val="Normal"/>
     <w:next w:val="Normal"/>
     <w:link w:val="Heading1Char"/>
-    <w:uiPriority w:val="9"/>
-    <w:qFormat/>
-    <w:rsid w:val="004C1796"/>
+    <w:autoRedefine/>
+    <w:uiPriority w:val="9"/>
+    <w:qFormat/>
+    <w:rsid w:val="00290D65"/>
     <w:pPr>
       <w:keepNext/>
       <w:keepLines/>
@@ -425,9 +784,10 @@
       <w:outlineLvl w:val="0"/>
     </w:pPr>
     <w:rPr>
-      <w:rFonts w:asciiTheme="majorHAnsi" w:eastAsiaTheme="majorEastAsia" w:hAnsiTheme="majorHAnsi" w:cstheme="majorBidi"/>
-      <w:color w:val="0F4761" w:themeColor="accent1" w:themeShade="BF"/>
-      <w:sz w:val="40"/>
+      <w:rFonts w:eastAsiaTheme="majorEastAsia" w:cstheme="majorBidi"/>
+      <w:b/>
+      <w:color w:val="215E99" w:themeColor="text2" w:themeTint="BF"/>
+      <w:sz w:val="32"/>
       <w:szCs w:val="40"/>
     </w:rPr>
   </w:style>
@@ -436,11 +796,12 @@
     <w:basedOn w:val="Normal"/>
     <w:next w:val="Normal"/>
     <w:link w:val="Heading2Char"/>
+    <w:autoRedefine/>
     <w:uiPriority w:val="9"/>
     <w:semiHidden/>
     <w:unhideWhenUsed/>
     <w:qFormat/>
-    <w:rsid w:val="004C1796"/>
+    <w:rsid w:val="008B5048"/>
     <w:pPr>
       <w:keepNext/>
       <w:keepLines/>
@@ -448,9 +809,10 @@
       <w:outlineLvl w:val="1"/>
     </w:pPr>
     <w:rPr>
-      <w:rFonts w:asciiTheme="majorHAnsi" w:eastAsiaTheme="majorEastAsia" w:hAnsiTheme="majorHAnsi" w:cstheme="majorBidi"/>
+      <w:rFonts w:eastAsiaTheme="majorEastAsia" w:cstheme="majorBidi"/>
+      <w:b/>
       <w:color w:val="0F4761" w:themeColor="accent1" w:themeShade="BF"/>
-      <w:sz w:val="32"/>
+      <w:sz w:val="28"/>
       <w:szCs w:val="32"/>
     </w:rPr>
   </w:style>
@@ -639,11 +1001,12 @@
     <w:basedOn w:val="DefaultParagraphFont"/>
     <w:link w:val="Heading1"/>
     <w:uiPriority w:val="9"/>
-    <w:rsid w:val="004C1796"/>
-    <w:rPr>
-      <w:rFonts w:asciiTheme="majorHAnsi" w:eastAsiaTheme="majorEastAsia" w:hAnsiTheme="majorHAnsi" w:cstheme="majorBidi"/>
-      <w:color w:val="0F4761" w:themeColor="accent1" w:themeShade="BF"/>
-      <w:sz w:val="40"/>
+    <w:rsid w:val="00290D65"/>
+    <w:rPr>
+      <w:rFonts w:ascii="Calibri" w:eastAsiaTheme="majorEastAsia" w:hAnsi="Calibri" w:cstheme="majorBidi"/>
+      <w:b/>
+      <w:color w:val="215E99" w:themeColor="text2" w:themeTint="BF"/>
+      <w:sz w:val="32"/>
       <w:szCs w:val="40"/>
     </w:rPr>
   </w:style>
@@ -653,11 +1016,12 @@
     <w:link w:val="Heading2"/>
     <w:uiPriority w:val="9"/>
     <w:semiHidden/>
-    <w:rsid w:val="004C1796"/>
-    <w:rPr>
-      <w:rFonts w:asciiTheme="majorHAnsi" w:eastAsiaTheme="majorEastAsia" w:hAnsiTheme="majorHAnsi" w:cstheme="majorBidi"/>
+    <w:rsid w:val="008B5048"/>
+    <w:rPr>
+      <w:rFonts w:ascii="Calibri" w:eastAsiaTheme="majorEastAsia" w:hAnsi="Calibri" w:cstheme="majorBidi"/>
+      <w:b/>
       <w:color w:val="0F4761" w:themeColor="accent1" w:themeShade="BF"/>
-      <w:sz w:val="32"/>
+      <w:sz w:val="28"/>
       <w:szCs w:val="32"/>
     </w:rPr>
   </w:style>
@@ -758,18 +1122,21 @@
     <w:basedOn w:val="Normal"/>
     <w:next w:val="Normal"/>
     <w:link w:val="TitleChar"/>
+    <w:autoRedefine/>
     <w:uiPriority w:val="10"/>
     <w:qFormat/>
-    <w:rsid w:val="004C1796"/>
+    <w:rsid w:val="008B5048"/>
     <w:pPr>
       <w:spacing w:after="80"/>
       <w:contextualSpacing/>
+      <w:jc w:val="center"/>
     </w:pPr>
     <w:rPr>
-      <w:rFonts w:asciiTheme="majorHAnsi" w:eastAsiaTheme="majorEastAsia" w:hAnsiTheme="majorHAnsi" w:cstheme="majorBidi"/>
+      <w:rFonts w:eastAsiaTheme="majorEastAsia" w:cstheme="majorBidi"/>
+      <w:b/>
       <w:spacing w:val="-10"/>
       <w:kern w:val="28"/>
-      <w:sz w:val="56"/>
+      <w:sz w:val="48"/>
       <w:szCs w:val="56"/>
     </w:rPr>
   </w:style>
@@ -778,12 +1145,13 @@
     <w:basedOn w:val="DefaultParagraphFont"/>
     <w:link w:val="Title"/>
     <w:uiPriority w:val="10"/>
-    <w:rsid w:val="004C1796"/>
-    <w:rPr>
-      <w:rFonts w:asciiTheme="majorHAnsi" w:eastAsiaTheme="majorEastAsia" w:hAnsiTheme="majorHAnsi" w:cstheme="majorBidi"/>
+    <w:rsid w:val="008B5048"/>
+    <w:rPr>
+      <w:rFonts w:ascii="Calibri" w:eastAsiaTheme="majorEastAsia" w:hAnsi="Calibri" w:cstheme="majorBidi"/>
+      <w:b/>
       <w:spacing w:val="-10"/>
       <w:kern w:val="28"/>
-      <w:sz w:val="56"/>
+      <w:sz w:val="48"/>
       <w:szCs w:val="56"/>
     </w:rPr>
   </w:style>

</xml_diff>